<commit_message>
Update How to publish google sheet.docx
</commit_message>
<xml_diff>
--- a/HowToPublishToWeb/How to publish google sheet.docx
+++ b/HowToPublishToWeb/How to publish google sheet.docx
@@ -109,9 +109,966 @@
         <w:pStyle w:val="Heading2"/>
       </w:pPr>
     </w:p>
+    <w:p>
+      <w:pPr>
+        <w:rPr>
+          <w:color w:val="2E74B5" w:themeColor="accent1" w:themeShade="BF"/>
+          <w:sz w:val="32"/>
+          <w:szCs w:val="32"/>
+        </w:rPr>
+      </w:pPr>
+      <w:bookmarkStart w:id="0" w:name="_Hlk69922029"/>
+      <w:r>
+        <w:rPr>
+          <w:color w:val="2E74B5" w:themeColor="accent1" w:themeShade="BF"/>
+          <w:sz w:val="32"/>
+          <w:szCs w:val="32"/>
+        </w:rPr>
+        <w:t>Google Form:</w:t>
+      </w:r>
+    </w:p>
+    <w:bookmarkEnd w:id="0"/>
+    <w:p>
+      <w:pPr>
+        <w:pStyle w:val="ListParagraph"/>
+        <w:numPr>
+          <w:ilvl w:val="0"/>
+          <w:numId w:val="11"/>
+        </w:numPr>
+        <w:spacing w:line="360" w:lineRule="auto"/>
+        <w:rPr>
+          <w:rFonts w:ascii="Arial Narrow" w:hAnsi="Arial Narrow"/>
+          <w:sz w:val="24"/>
+          <w:szCs w:val="24"/>
+        </w:rPr>
+      </w:pPr>
+      <w:r>
+        <w:rPr>
+          <w:rFonts w:ascii="Arial Narrow" w:hAnsi="Arial Narrow"/>
+          <w:sz w:val="24"/>
+          <w:szCs w:val="24"/>
+        </w:rPr>
+        <w:t>Open Google Form</w:t>
+      </w:r>
+    </w:p>
+    <w:p>
+      <w:pPr>
+        <w:pStyle w:val="ListParagraph"/>
+        <w:numPr>
+          <w:ilvl w:val="0"/>
+          <w:numId w:val="11"/>
+        </w:numPr>
+        <w:spacing w:line="360" w:lineRule="auto"/>
+        <w:rPr>
+          <w:rFonts w:ascii="Arial Narrow" w:hAnsi="Arial Narrow"/>
+          <w:sz w:val="24"/>
+          <w:szCs w:val="24"/>
+        </w:rPr>
+      </w:pPr>
+      <w:r>
+        <w:rPr>
+          <w:rFonts w:ascii="Arial Narrow" w:hAnsi="Arial Narrow"/>
+          <w:sz w:val="24"/>
+          <w:szCs w:val="24"/>
+        </w:rPr>
+        <w:t>Click on the Send button in the upper right-hand corner.</w:t>
+      </w:r>
+    </w:p>
+    <w:p>
+      <w:pPr>
+        <w:pStyle w:val="ListParagraph"/>
+        <w:numPr>
+          <w:ilvl w:val="0"/>
+          <w:numId w:val="11"/>
+        </w:numPr>
+        <w:spacing w:line="360" w:lineRule="auto"/>
+        <w:rPr>
+          <w:rFonts w:ascii="Arial Narrow" w:hAnsi="Arial Narrow"/>
+          <w:sz w:val="24"/>
+          <w:szCs w:val="24"/>
+        </w:rPr>
+      </w:pPr>
+      <w:r>
+        <w:rPr>
+          <w:rFonts w:ascii="Arial Narrow" w:hAnsi="Arial Narrow"/>
+          <w:sz w:val="24"/>
+          <w:szCs w:val="24"/>
+        </w:rPr>
+        <w:t>Send Form Box will appear click on the “&lt; &gt;” and copy the “Embed HTML”.</w:t>
+      </w:r>
+      <w:r>
+        <w:rPr>
+          <w:rFonts w:ascii="Arial Narrow" w:hAnsi="Arial Narrow"/>
+          <w:sz w:val="24"/>
+          <w:szCs w:val="24"/>
+        </w:rPr>
+        <w:t xml:space="preserve"> </w:t>
+      </w:r>
+    </w:p>
+    <w:p>
+      <w:pPr>
+        <w:pStyle w:val="ListParagraph"/>
+        <w:spacing w:line="360" w:lineRule="auto"/>
+        <w:ind w:firstLine="720"/>
+        <w:rPr>
+          <w:rFonts w:ascii="Arial Narrow" w:hAnsi="Arial Narrow"/>
+          <w:b/>
+          <w:bCs/>
+          <w:i/>
+          <w:iCs/>
+          <w:sz w:val="24"/>
+          <w:szCs w:val="24"/>
+        </w:rPr>
+      </w:pPr>
+      <w:r>
+        <w:rPr>
+          <w:rFonts w:ascii="Arial Narrow" w:hAnsi="Arial Narrow"/>
+          <w:b/>
+          <w:bCs/>
+          <w:i/>
+          <w:iCs/>
+          <w:sz w:val="24"/>
+          <w:szCs w:val="24"/>
+        </w:rPr>
+        <w:t>(Reference picture below.)</w:t>
+      </w:r>
+    </w:p>
+    <w:p>
+      <w:pPr>
+        <w:pStyle w:val="ListParagraph"/>
+        <w:spacing w:line="360" w:lineRule="auto"/>
+        <w:rPr>
+          <w:rFonts w:ascii="Arial Narrow" w:hAnsi="Arial Narrow"/>
+          <w:sz w:val="24"/>
+          <w:szCs w:val="24"/>
+        </w:rPr>
+      </w:pPr>
+      <w:r>
+        <w:rPr>
+          <w:rFonts w:ascii="Arial Narrow" w:hAnsi="Arial Narrow"/>
+          <w:noProof/>
+          <w:sz w:val="24"/>
+          <w:szCs w:val="24"/>
+        </w:rPr>
+        <w:drawing>
+          <wp:inline distT="0" distB="0" distL="0" distR="0" wp14:anchorId="6BD8B58B" wp14:editId="018317DF">
+            <wp:extent cx="4472940" cy="2842260"/>
+            <wp:effectExtent l="0" t="0" r="3810" b="0"/>
+            <wp:docPr id="1" name="Picture 1" descr="Graphical user interface, text, application, email&#10;&#10;Description automatically generated"/>
+            <wp:cNvGraphicFramePr>
+              <a:graphicFrameLocks xmlns:a="http://schemas.openxmlformats.org/drawingml/2006/main" noChangeAspect="1"/>
+            </wp:cNvGraphicFramePr>
+            <a:graphic xmlns:a="http://schemas.openxmlformats.org/drawingml/2006/main">
+              <a:graphicData uri="http://schemas.openxmlformats.org/drawingml/2006/picture">
+                <pic:pic xmlns:pic="http://schemas.openxmlformats.org/drawingml/2006/picture">
+                  <pic:nvPicPr>
+                    <pic:cNvPr id="1" name="Picture 1" descr="Graphical user interface, text, application, email&#10;&#10;Description automatically generated"/>
+                    <pic:cNvPicPr/>
+                  </pic:nvPicPr>
+                  <pic:blipFill>
+                    <a:blip r:embed="rId7"/>
+                    <a:stretch>
+                      <a:fillRect/>
+                    </a:stretch>
+                  </pic:blipFill>
+                  <pic:spPr>
+                    <a:xfrm>
+                      <a:off x="0" y="0"/>
+                      <a:ext cx="4472940" cy="2842260"/>
+                    </a:xfrm>
+                    <a:prstGeom prst="rect">
+                      <a:avLst/>
+                    </a:prstGeom>
+                  </pic:spPr>
+                </pic:pic>
+              </a:graphicData>
+            </a:graphic>
+          </wp:inline>
+        </w:drawing>
+      </w:r>
+    </w:p>
+    <w:p>
+      <w:pPr>
+        <w:pStyle w:val="ListParagraph"/>
+        <w:numPr>
+          <w:ilvl w:val="0"/>
+          <w:numId w:val="11"/>
+        </w:numPr>
+        <w:spacing w:line="360" w:lineRule="auto"/>
+        <w:rPr>
+          <w:rFonts w:ascii="Arial Narrow" w:hAnsi="Arial Narrow"/>
+          <w:sz w:val="24"/>
+          <w:szCs w:val="24"/>
+        </w:rPr>
+      </w:pPr>
+      <w:r>
+        <w:rPr>
+          <w:rFonts w:ascii="Arial Narrow" w:hAnsi="Arial Narrow"/>
+          <w:sz w:val="24"/>
+          <w:szCs w:val="24"/>
+        </w:rPr>
+        <w:t>Paste link in Notepad or any other software where you can copy and paste into.</w:t>
+      </w:r>
+    </w:p>
+    <w:p>
+      <w:pPr>
+        <w:pStyle w:val="ListParagraph"/>
+        <w:numPr>
+          <w:ilvl w:val="0"/>
+          <w:numId w:val="11"/>
+        </w:numPr>
+        <w:spacing w:line="360" w:lineRule="auto"/>
+        <w:rPr>
+          <w:rFonts w:ascii="Arial Narrow" w:hAnsi="Arial Narrow"/>
+          <w:sz w:val="24"/>
+          <w:szCs w:val="24"/>
+        </w:rPr>
+      </w:pPr>
+      <w:r>
+        <w:rPr>
+          <w:rFonts w:ascii="Arial Narrow" w:hAnsi="Arial Narrow"/>
+          <w:sz w:val="24"/>
+          <w:szCs w:val="24"/>
+        </w:rPr>
+        <w:t>Make sure the website builder you choose allows you to use custom HTML.</w:t>
+      </w:r>
+    </w:p>
+    <w:p>
+      <w:pPr>
+        <w:pStyle w:val="ListParagraph"/>
+        <w:numPr>
+          <w:ilvl w:val="0"/>
+          <w:numId w:val="11"/>
+        </w:numPr>
+        <w:spacing w:line="360" w:lineRule="auto"/>
+        <w:rPr>
+          <w:rFonts w:ascii="Arial Narrow" w:hAnsi="Arial Narrow"/>
+          <w:sz w:val="24"/>
+          <w:szCs w:val="24"/>
+        </w:rPr>
+      </w:pPr>
+      <w:r>
+        <w:rPr>
+          <w:rFonts w:ascii="Arial Narrow" w:hAnsi="Arial Narrow"/>
+          <w:sz w:val="24"/>
+          <w:szCs w:val="24"/>
+        </w:rPr>
+        <w:t xml:space="preserve">Add the custom HTML component to your website and paste the Embedded HTML you copied in </w:t>
+      </w:r>
+      <w:r>
+        <w:rPr>
+          <w:rFonts w:ascii="Arial Narrow" w:hAnsi="Arial Narrow"/>
+          <w:b/>
+          <w:bCs/>
+          <w:sz w:val="24"/>
+          <w:szCs w:val="24"/>
+        </w:rPr>
+        <w:t>Step 3</w:t>
+      </w:r>
+      <w:r>
+        <w:rPr>
+          <w:rFonts w:ascii="Arial Narrow" w:hAnsi="Arial Narrow"/>
+          <w:sz w:val="24"/>
+          <w:szCs w:val="24"/>
+        </w:rPr>
+        <w:t>.</w:t>
+      </w:r>
+    </w:p>
+    <w:p>
+      <w:pPr>
+        <w:pStyle w:val="ListParagraph"/>
+        <w:numPr>
+          <w:ilvl w:val="0"/>
+          <w:numId w:val="11"/>
+        </w:numPr>
+        <w:spacing w:line="360" w:lineRule="auto"/>
+        <w:rPr>
+          <w:rFonts w:ascii="Arial Narrow" w:hAnsi="Arial Narrow"/>
+          <w:sz w:val="24"/>
+          <w:szCs w:val="24"/>
+        </w:rPr>
+      </w:pPr>
+      <w:r>
+        <w:rPr>
+          <w:rFonts w:ascii="Arial Narrow" w:hAnsi="Arial Narrow"/>
+          <w:sz w:val="24"/>
+          <w:szCs w:val="24"/>
+        </w:rPr>
+        <w:t>Once you paste into Embedded HTML the google form should show up. You can edit the size of the form as you wish.</w:t>
+      </w:r>
+    </w:p>
+    <w:p>
+      <w:pPr>
+        <w:pStyle w:val="ListParagraph"/>
+        <w:rPr>
+          <w:sz w:val="24"/>
+          <w:szCs w:val="24"/>
+        </w:rPr>
+      </w:pPr>
+    </w:p>
+    <w:p>
+      <w:pPr>
+        <w:pStyle w:val="ListParagraph"/>
+        <w:rPr>
+          <w:sz w:val="24"/>
+          <w:szCs w:val="24"/>
+        </w:rPr>
+      </w:pPr>
+    </w:p>
+    <w:p>
+      <w:pPr>
+        <w:pStyle w:val="ListParagraph"/>
+        <w:rPr>
+          <w:sz w:val="24"/>
+          <w:szCs w:val="24"/>
+        </w:rPr>
+      </w:pPr>
+    </w:p>
+    <w:p>
+      <w:pPr>
+        <w:pStyle w:val="ListParagraph"/>
+        <w:rPr>
+          <w:sz w:val="24"/>
+          <w:szCs w:val="24"/>
+        </w:rPr>
+      </w:pPr>
+    </w:p>
+    <w:p>
+      <w:pPr>
+        <w:pStyle w:val="ListParagraph"/>
+        <w:rPr>
+          <w:sz w:val="24"/>
+          <w:szCs w:val="24"/>
+        </w:rPr>
+      </w:pPr>
+    </w:p>
+    <w:p>
+      <w:pPr>
+        <w:pStyle w:val="ListParagraph"/>
+        <w:rPr>
+          <w:sz w:val="24"/>
+          <w:szCs w:val="24"/>
+        </w:rPr>
+      </w:pPr>
+    </w:p>
+    <w:p>
+      <w:pPr>
+        <w:rPr>
+          <w:sz w:val="24"/>
+          <w:szCs w:val="24"/>
+        </w:rPr>
+      </w:pPr>
+    </w:p>
+    <w:p>
+      <w:pPr>
+        <w:rPr>
+          <w:color w:val="2E74B5" w:themeColor="accent1" w:themeShade="BF"/>
+          <w:sz w:val="32"/>
+          <w:szCs w:val="32"/>
+        </w:rPr>
+      </w:pPr>
+      <w:r>
+        <w:rPr>
+          <w:color w:val="2E74B5" w:themeColor="accent1" w:themeShade="BF"/>
+          <w:sz w:val="32"/>
+          <w:szCs w:val="32"/>
+        </w:rPr>
+        <w:t xml:space="preserve">Google </w:t>
+      </w:r>
+      <w:r>
+        <w:rPr>
+          <w:color w:val="2E74B5" w:themeColor="accent1" w:themeShade="BF"/>
+          <w:sz w:val="32"/>
+          <w:szCs w:val="32"/>
+        </w:rPr>
+        <w:t>Sheet</w:t>
+      </w:r>
+      <w:r>
+        <w:rPr>
+          <w:color w:val="2E74B5" w:themeColor="accent1" w:themeShade="BF"/>
+          <w:sz w:val="32"/>
+          <w:szCs w:val="32"/>
+        </w:rPr>
+        <w:t>:</w:t>
+      </w:r>
+    </w:p>
+    <w:p>
+      <w:pPr>
+        <w:pStyle w:val="ListParagraph"/>
+        <w:numPr>
+          <w:ilvl w:val="0"/>
+          <w:numId w:val="12"/>
+        </w:numPr>
+        <w:spacing w:line="360" w:lineRule="auto"/>
+        <w:rPr>
+          <w:rFonts w:ascii="Arial Narrow" w:hAnsi="Arial Narrow"/>
+          <w:sz w:val="24"/>
+          <w:szCs w:val="24"/>
+        </w:rPr>
+      </w:pPr>
+      <w:r>
+        <w:rPr>
+          <w:rFonts w:ascii="Arial Narrow" w:hAnsi="Arial Narrow"/>
+          <w:sz w:val="24"/>
+          <w:szCs w:val="24"/>
+        </w:rPr>
+        <w:t>Open G</w:t>
+      </w:r>
+      <w:r>
+        <w:rPr>
+          <w:rFonts w:ascii="Arial Narrow" w:hAnsi="Arial Narrow"/>
+          <w:sz w:val="24"/>
+          <w:szCs w:val="24"/>
+        </w:rPr>
+        <w:t>oogle</w:t>
+      </w:r>
+      <w:r>
+        <w:rPr>
+          <w:rFonts w:ascii="Arial Narrow" w:hAnsi="Arial Narrow"/>
+          <w:sz w:val="24"/>
+          <w:szCs w:val="24"/>
+        </w:rPr>
+        <w:t xml:space="preserve"> Sheets.</w:t>
+      </w:r>
+    </w:p>
+    <w:p>
+      <w:pPr>
+        <w:pStyle w:val="ListParagraph"/>
+        <w:numPr>
+          <w:ilvl w:val="0"/>
+          <w:numId w:val="12"/>
+        </w:numPr>
+        <w:spacing w:line="360" w:lineRule="auto"/>
+        <w:rPr>
+          <w:rFonts w:ascii="Arial Narrow" w:hAnsi="Arial Narrow"/>
+          <w:sz w:val="24"/>
+          <w:szCs w:val="24"/>
+        </w:rPr>
+      </w:pPr>
+      <w:r>
+        <w:rPr>
+          <w:rFonts w:ascii="Arial Narrow" w:hAnsi="Arial Narrow"/>
+          <w:sz w:val="24"/>
+          <w:szCs w:val="24"/>
+        </w:rPr>
+        <w:t>Select the Spread sheet that will have the names hidden and replaced with “booked”.</w:t>
+      </w:r>
+    </w:p>
+    <w:p>
+      <w:pPr>
+        <w:pStyle w:val="ListParagraph"/>
+        <w:numPr>
+          <w:ilvl w:val="0"/>
+          <w:numId w:val="12"/>
+        </w:numPr>
+        <w:spacing w:line="360" w:lineRule="auto"/>
+        <w:rPr>
+          <w:rFonts w:ascii="Arial Narrow" w:hAnsi="Arial Narrow"/>
+          <w:sz w:val="24"/>
+          <w:szCs w:val="24"/>
+        </w:rPr>
+      </w:pPr>
+      <w:r>
+        <w:rPr>
+          <w:rFonts w:ascii="Arial Narrow" w:hAnsi="Arial Narrow"/>
+          <w:sz w:val="24"/>
+          <w:szCs w:val="24"/>
+        </w:rPr>
+        <w:t xml:space="preserve">Select File and </w:t>
+      </w:r>
+      <w:r>
+        <w:rPr>
+          <w:rFonts w:ascii="Arial Narrow" w:hAnsi="Arial Narrow"/>
+          <w:sz w:val="24"/>
+          <w:szCs w:val="24"/>
+        </w:rPr>
+        <w:t>click on</w:t>
+      </w:r>
+      <w:r>
+        <w:rPr>
+          <w:rFonts w:ascii="Arial Narrow" w:hAnsi="Arial Narrow"/>
+          <w:sz w:val="24"/>
+          <w:szCs w:val="24"/>
+        </w:rPr>
+        <w:t xml:space="preserve"> </w:t>
+      </w:r>
+      <w:r>
+        <w:rPr>
+          <w:rFonts w:ascii="Arial Narrow" w:hAnsi="Arial Narrow"/>
+          <w:b/>
+          <w:bCs/>
+          <w:sz w:val="24"/>
+          <w:szCs w:val="24"/>
+        </w:rPr>
+        <w:t>Publish to the web.</w:t>
+      </w:r>
+    </w:p>
+    <w:p>
+      <w:pPr>
+        <w:pStyle w:val="ListParagraph"/>
+        <w:numPr>
+          <w:ilvl w:val="0"/>
+          <w:numId w:val="12"/>
+        </w:numPr>
+        <w:spacing w:line="360" w:lineRule="auto"/>
+        <w:rPr>
+          <w:rFonts w:ascii="Arial Narrow" w:hAnsi="Arial Narrow"/>
+          <w:sz w:val="24"/>
+          <w:szCs w:val="24"/>
+        </w:rPr>
+      </w:pPr>
+      <w:r>
+        <w:rPr>
+          <w:rFonts w:ascii="Arial Narrow" w:hAnsi="Arial Narrow"/>
+          <w:sz w:val="24"/>
+          <w:szCs w:val="24"/>
+        </w:rPr>
+        <w:t>Select the Embed option.</w:t>
+      </w:r>
+    </w:p>
+    <w:p>
+      <w:pPr>
+        <w:pStyle w:val="ListParagraph"/>
+        <w:numPr>
+          <w:ilvl w:val="0"/>
+          <w:numId w:val="12"/>
+        </w:numPr>
+        <w:spacing w:line="360" w:lineRule="auto"/>
+        <w:rPr>
+          <w:rFonts w:ascii="Arial Narrow" w:hAnsi="Arial Narrow"/>
+          <w:sz w:val="24"/>
+          <w:szCs w:val="24"/>
+        </w:rPr>
+      </w:pPr>
+      <w:r>
+        <w:rPr>
+          <w:rFonts w:ascii="Arial Narrow" w:hAnsi="Arial Narrow"/>
+          <w:sz w:val="24"/>
+          <w:szCs w:val="24"/>
+        </w:rPr>
+        <w:t>Make sure entire document is selected.</w:t>
+      </w:r>
+    </w:p>
+    <w:p>
+      <w:pPr>
+        <w:pStyle w:val="ListParagraph"/>
+        <w:numPr>
+          <w:ilvl w:val="0"/>
+          <w:numId w:val="12"/>
+        </w:numPr>
+        <w:spacing w:line="360" w:lineRule="auto"/>
+        <w:rPr>
+          <w:rFonts w:ascii="Arial Narrow" w:hAnsi="Arial Narrow"/>
+          <w:sz w:val="24"/>
+          <w:szCs w:val="24"/>
+        </w:rPr>
+      </w:pPr>
+      <w:r>
+        <w:rPr>
+          <w:rFonts w:ascii="Arial Narrow" w:hAnsi="Arial Narrow"/>
+          <w:sz w:val="24"/>
+          <w:szCs w:val="24"/>
+        </w:rPr>
+        <w:t xml:space="preserve">Then on the same window expand the </w:t>
+      </w:r>
+      <w:r>
+        <w:rPr>
+          <w:rFonts w:ascii="Arial Narrow" w:hAnsi="Arial Narrow"/>
+          <w:b/>
+          <w:bCs/>
+          <w:sz w:val="24"/>
+          <w:szCs w:val="24"/>
+        </w:rPr>
+        <w:t>published content and settings</w:t>
+      </w:r>
+      <w:r>
+        <w:rPr>
+          <w:rFonts w:ascii="Arial Narrow" w:hAnsi="Arial Narrow"/>
+          <w:sz w:val="24"/>
+          <w:szCs w:val="24"/>
+        </w:rPr>
+        <w:t>.</w:t>
+      </w:r>
+    </w:p>
+    <w:p>
+      <w:pPr>
+        <w:pStyle w:val="ListParagraph"/>
+        <w:numPr>
+          <w:ilvl w:val="0"/>
+          <w:numId w:val="12"/>
+        </w:numPr>
+        <w:spacing w:line="360" w:lineRule="auto"/>
+        <w:rPr>
+          <w:rFonts w:ascii="Arial Narrow" w:hAnsi="Arial Narrow"/>
+          <w:sz w:val="24"/>
+          <w:szCs w:val="24"/>
+        </w:rPr>
+      </w:pPr>
+      <w:r>
+        <w:rPr>
+          <w:rFonts w:ascii="Arial Narrow" w:hAnsi="Arial Narrow"/>
+          <w:sz w:val="24"/>
+          <w:szCs w:val="24"/>
+        </w:rPr>
+        <w:t>Under published content and settings select entire document.</w:t>
+      </w:r>
+    </w:p>
+    <w:p>
+      <w:pPr>
+        <w:pStyle w:val="ListParagraph"/>
+        <w:numPr>
+          <w:ilvl w:val="0"/>
+          <w:numId w:val="12"/>
+        </w:numPr>
+        <w:spacing w:line="360" w:lineRule="auto"/>
+        <w:rPr>
+          <w:rFonts w:ascii="Arial Narrow" w:hAnsi="Arial Narrow"/>
+          <w:sz w:val="24"/>
+          <w:szCs w:val="24"/>
+        </w:rPr>
+      </w:pPr>
+      <w:r>
+        <w:rPr>
+          <w:rFonts w:ascii="Arial Narrow" w:hAnsi="Arial Narrow"/>
+          <w:sz w:val="24"/>
+          <w:szCs w:val="24"/>
+        </w:rPr>
+        <w:t xml:space="preserve">A dropdown menu will appear where you will select </w:t>
+      </w:r>
+      <w:r>
+        <w:rPr>
+          <w:rFonts w:ascii="Arial Narrow" w:hAnsi="Arial Narrow"/>
+          <w:sz w:val="24"/>
+          <w:szCs w:val="24"/>
+        </w:rPr>
+        <w:t>which forms you want published to the web.</w:t>
+      </w:r>
+    </w:p>
+    <w:p>
+      <w:pPr>
+        <w:pStyle w:val="ListParagraph"/>
+        <w:numPr>
+          <w:ilvl w:val="0"/>
+          <w:numId w:val="12"/>
+        </w:numPr>
+        <w:spacing w:line="360" w:lineRule="auto"/>
+        <w:rPr>
+          <w:rFonts w:ascii="Arial Narrow" w:hAnsi="Arial Narrow"/>
+          <w:sz w:val="24"/>
+          <w:szCs w:val="24"/>
+        </w:rPr>
+      </w:pPr>
+      <w:r>
+        <w:rPr>
+          <w:rFonts w:ascii="Arial Narrow" w:hAnsi="Arial Narrow"/>
+          <w:sz w:val="24"/>
+          <w:szCs w:val="24"/>
+        </w:rPr>
+        <w:t>Select the spreadsheet that will keep the names confidentia</w:t>
+      </w:r>
+      <w:r>
+        <w:rPr>
+          <w:rFonts w:ascii="Arial Narrow" w:hAnsi="Arial Narrow"/>
+          <w:sz w:val="24"/>
+          <w:szCs w:val="24"/>
+        </w:rPr>
+        <w:t>l.</w:t>
+      </w:r>
+    </w:p>
+    <w:p>
+      <w:pPr>
+        <w:pStyle w:val="ListParagraph"/>
+        <w:numPr>
+          <w:ilvl w:val="0"/>
+          <w:numId w:val="12"/>
+        </w:numPr>
+        <w:spacing w:line="360" w:lineRule="auto"/>
+        <w:rPr>
+          <w:rFonts w:ascii="Arial Narrow" w:hAnsi="Arial Narrow"/>
+          <w:sz w:val="24"/>
+          <w:szCs w:val="24"/>
+        </w:rPr>
+      </w:pPr>
+      <w:r>
+        <w:rPr>
+          <w:rFonts w:ascii="Arial Narrow" w:hAnsi="Arial Narrow"/>
+          <w:sz w:val="24"/>
+          <w:szCs w:val="24"/>
+        </w:rPr>
+        <w:t>Select start publishing and the embedded link will be generated.</w:t>
+      </w:r>
+    </w:p>
+    <w:p>
+      <w:pPr>
+        <w:pStyle w:val="ListParagraph"/>
+        <w:numPr>
+          <w:ilvl w:val="0"/>
+          <w:numId w:val="12"/>
+        </w:numPr>
+        <w:spacing w:line="360" w:lineRule="auto"/>
+        <w:rPr>
+          <w:rFonts w:ascii="Arial Narrow" w:hAnsi="Arial Narrow"/>
+          <w:sz w:val="24"/>
+          <w:szCs w:val="24"/>
+        </w:rPr>
+      </w:pPr>
+      <w:r>
+        <w:rPr>
+          <w:rFonts w:ascii="Arial Narrow" w:hAnsi="Arial Narrow"/>
+          <w:sz w:val="24"/>
+          <w:szCs w:val="24"/>
+        </w:rPr>
+        <w:t>Copy and paste the link in the Notepad</w:t>
+      </w:r>
+      <w:r>
+        <w:rPr>
+          <w:rFonts w:ascii="Arial Narrow" w:hAnsi="Arial Narrow"/>
+          <w:sz w:val="24"/>
+          <w:szCs w:val="24"/>
+        </w:rPr>
+        <w:t>.</w:t>
+      </w:r>
+    </w:p>
+    <w:p>
+      <w:pPr>
+        <w:pStyle w:val="ListParagraph"/>
+        <w:numPr>
+          <w:ilvl w:val="0"/>
+          <w:numId w:val="12"/>
+        </w:numPr>
+        <w:spacing w:line="360" w:lineRule="auto"/>
+        <w:rPr>
+          <w:rFonts w:ascii="Arial Narrow" w:hAnsi="Arial Narrow"/>
+          <w:sz w:val="24"/>
+          <w:szCs w:val="24"/>
+        </w:rPr>
+      </w:pPr>
+      <w:r>
+        <w:rPr>
+          <w:rFonts w:ascii="Arial Narrow" w:hAnsi="Arial Narrow"/>
+          <w:sz w:val="24"/>
+          <w:szCs w:val="24"/>
+        </w:rPr>
+        <w:t xml:space="preserve">Copy </w:t>
+      </w:r>
+      <w:r>
+        <w:rPr>
+          <w:rFonts w:ascii="Arial Narrow" w:hAnsi="Arial Narrow"/>
+          <w:sz w:val="24"/>
+          <w:szCs w:val="24"/>
+        </w:rPr>
+        <w:t>“https to pubhtml?” from the Google Sheet link.</w:t>
+      </w:r>
+    </w:p>
+    <w:p>
+      <w:pPr>
+        <w:pStyle w:val="ListParagraph"/>
+        <w:numPr>
+          <w:ilvl w:val="0"/>
+          <w:numId w:val="12"/>
+        </w:numPr>
+        <w:spacing w:line="360" w:lineRule="auto"/>
+        <w:rPr>
+          <w:rFonts w:ascii="Arial Narrow" w:hAnsi="Arial Narrow"/>
+          <w:sz w:val="24"/>
+          <w:szCs w:val="24"/>
+        </w:rPr>
+      </w:pPr>
+      <w:r>
+        <w:rPr>
+          <w:rFonts w:ascii="Arial Narrow" w:hAnsi="Arial Narrow"/>
+          <w:sz w:val="24"/>
+          <w:szCs w:val="24"/>
+        </w:rPr>
+        <w:t xml:space="preserve">Go back to google form link and replace the contents in quotes with the sheet link from </w:t>
+      </w:r>
+      <w:r>
+        <w:rPr>
+          <w:rFonts w:ascii="Arial Narrow" w:hAnsi="Arial Narrow"/>
+          <w:b/>
+          <w:bCs/>
+          <w:sz w:val="24"/>
+          <w:szCs w:val="24"/>
+        </w:rPr>
+        <w:t>Step 12.</w:t>
+      </w:r>
+    </w:p>
+    <w:p>
+      <w:pPr>
+        <w:pStyle w:val="ListParagraph"/>
+        <w:spacing w:line="360" w:lineRule="auto"/>
+        <w:rPr>
+          <w:rFonts w:ascii="Arial Narrow" w:hAnsi="Arial Narrow"/>
+          <w:sz w:val="24"/>
+          <w:szCs w:val="24"/>
+        </w:rPr>
+      </w:pPr>
+      <w:r>
+        <w:drawing>
+          <wp:inline distT="0" distB="0" distL="0" distR="0" wp14:anchorId="58FCF12B" wp14:editId="1FDA08D5">
+            <wp:extent cx="6240780" cy="1895475"/>
+            <wp:effectExtent l="0" t="0" r="7620" b="9525"/>
+            <wp:docPr id="3" name="Picture 3" descr="Graphical user interface, application&#10;&#10;Description automatically generated"/>
+            <wp:cNvGraphicFramePr>
+              <a:graphicFrameLocks xmlns:a="http://schemas.openxmlformats.org/drawingml/2006/main" noChangeAspect="1"/>
+            </wp:cNvGraphicFramePr>
+            <a:graphic xmlns:a="http://schemas.openxmlformats.org/drawingml/2006/main">
+              <a:graphicData uri="http://schemas.openxmlformats.org/drawingml/2006/picture">
+                <pic:pic xmlns:pic="http://schemas.openxmlformats.org/drawingml/2006/picture">
+                  <pic:nvPicPr>
+                    <pic:cNvPr id="3" name="Picture 3" descr="Graphical user interface, application&#10;&#10;Description automatically generated"/>
+                    <pic:cNvPicPr/>
+                  </pic:nvPicPr>
+                  <pic:blipFill>
+                    <a:blip r:embed="rId8"/>
+                    <a:stretch>
+                      <a:fillRect/>
+                    </a:stretch>
+                  </pic:blipFill>
+                  <pic:spPr>
+                    <a:xfrm>
+                      <a:off x="0" y="0"/>
+                      <a:ext cx="6240780" cy="1895475"/>
+                    </a:xfrm>
+                    <a:prstGeom prst="rect">
+                      <a:avLst/>
+                    </a:prstGeom>
+                  </pic:spPr>
+                </pic:pic>
+              </a:graphicData>
+            </a:graphic>
+          </wp:inline>
+        </w:drawing>
+      </w:r>
+    </w:p>
+    <w:p>
+      <w:pPr>
+        <w:pStyle w:val="ListParagraph"/>
+        <w:numPr>
+          <w:ilvl w:val="0"/>
+          <w:numId w:val="12"/>
+        </w:numPr>
+        <w:spacing w:line="360" w:lineRule="auto"/>
+        <w:rPr>
+          <w:rFonts w:ascii="Arial Narrow" w:hAnsi="Arial Narrow"/>
+          <w:sz w:val="24"/>
+          <w:szCs w:val="24"/>
+        </w:rPr>
+      </w:pPr>
+      <w:r>
+        <w:rPr>
+          <w:rFonts w:ascii="Arial Narrow" w:hAnsi="Arial Narrow"/>
+          <w:sz w:val="24"/>
+          <w:szCs w:val="24"/>
+        </w:rPr>
+        <w:t>Copy new html link</w:t>
+      </w:r>
+      <w:r>
+        <w:rPr>
+          <w:rFonts w:ascii="Arial Narrow" w:hAnsi="Arial Narrow"/>
+          <w:sz w:val="24"/>
+          <w:szCs w:val="24"/>
+        </w:rPr>
+        <w:t>.</w:t>
+      </w:r>
+    </w:p>
+    <w:p>
+      <w:pPr>
+        <w:pStyle w:val="ListParagraph"/>
+        <w:numPr>
+          <w:ilvl w:val="0"/>
+          <w:numId w:val="12"/>
+        </w:numPr>
+        <w:spacing w:line="360" w:lineRule="auto"/>
+        <w:rPr>
+          <w:rFonts w:ascii="Arial Narrow" w:hAnsi="Arial Narrow"/>
+          <w:sz w:val="24"/>
+          <w:szCs w:val="24"/>
+        </w:rPr>
+      </w:pPr>
+      <w:r>
+        <w:rPr>
+          <w:rFonts w:ascii="Arial Narrow" w:hAnsi="Arial Narrow"/>
+          <w:sz w:val="24"/>
+          <w:szCs w:val="24"/>
+        </w:rPr>
+        <w:t xml:space="preserve">Paste link in your custom HTML </w:t>
+      </w:r>
+      <w:r>
+        <w:rPr>
+          <w:rFonts w:ascii="Arial Narrow" w:hAnsi="Arial Narrow"/>
+          <w:sz w:val="24"/>
+          <w:szCs w:val="24"/>
+        </w:rPr>
+        <w:t>on your website.</w:t>
+      </w:r>
+    </w:p>
+    <w:p>
+      <w:pPr>
+        <w:rPr>
+          <w:color w:val="2E74B5" w:themeColor="accent1" w:themeShade="BF"/>
+          <w:sz w:val="32"/>
+          <w:szCs w:val="32"/>
+        </w:rPr>
+      </w:pPr>
+    </w:p>
+    <w:p>
+      <w:pPr>
+        <w:rPr>
+          <w:color w:val="2E74B5" w:themeColor="accent1" w:themeShade="BF"/>
+          <w:sz w:val="32"/>
+          <w:szCs w:val="32"/>
+        </w:rPr>
+      </w:pPr>
+    </w:p>
+    <w:p>
+      <w:pPr>
+        <w:rPr>
+          <w:color w:val="2E74B5" w:themeColor="accent1" w:themeShade="BF"/>
+          <w:sz w:val="32"/>
+          <w:szCs w:val="32"/>
+        </w:rPr>
+      </w:pPr>
+    </w:p>
+    <w:p>
+      <w:pPr>
+        <w:rPr>
+          <w:color w:val="2E74B5" w:themeColor="accent1" w:themeShade="BF"/>
+          <w:sz w:val="32"/>
+          <w:szCs w:val="32"/>
+        </w:rPr>
+      </w:pPr>
+    </w:p>
+    <w:p>
+      <w:pPr>
+        <w:pStyle w:val="ListParagraph"/>
+        <w:rPr>
+          <w:sz w:val="24"/>
+          <w:szCs w:val="24"/>
+        </w:rPr>
+      </w:pPr>
+    </w:p>
+    <w:p>
+      <w:pPr>
+        <w:pStyle w:val="ListParagraph"/>
+        <w:rPr>
+          <w:sz w:val="24"/>
+          <w:szCs w:val="24"/>
+        </w:rPr>
+      </w:pPr>
+    </w:p>
+    <w:p>
+      <w:pPr>
+        <w:pStyle w:val="ListParagraph"/>
+        <w:rPr>
+          <w:sz w:val="24"/>
+          <w:szCs w:val="24"/>
+        </w:rPr>
+      </w:pPr>
+    </w:p>
     <w:sectPr>
-      <w:footerReference w:type="default" r:id="rId7"/>
-      <w:footerReference w:type="first" r:id="rId8"/>
+      <w:footerReference w:type="default" r:id="rId9"/>
+      <w:footerReference w:type="first" r:id="rId10"/>
       <w:pgSz w:w="12240" w:h="15840"/>
       <w:pgMar w:top="1440" w:right="1440" w:bottom="1440" w:left="1440" w:header="720" w:footer="720" w:gutter="0"/>
       <w:pgNumType w:start="1"/>
@@ -150,119 +1107,49 @@
 
 <file path=word/footer1.xml><?xml version="1.0" encoding="utf-8"?>
 <w:ftr xmlns:wpc="http://schemas.microsoft.com/office/word/2010/wordprocessingCanvas" xmlns:cx="http://schemas.microsoft.com/office/drawing/2014/chartex" xmlns:cx1="http://schemas.microsoft.com/office/drawing/2015/9/8/chartex" xmlns:cx2="http://schemas.microsoft.com/office/drawing/2015/10/21/chartex" xmlns:cx3="http://schemas.microsoft.com/office/drawing/2016/5/9/chartex" xmlns:cx4="http://schemas.microsoft.com/office/drawing/2016/5/10/chartex" xmlns:cx5="http://schemas.microsoft.com/office/drawing/2016/5/11/chartex" xmlns:cx6="http://schemas.microsoft.com/office/drawing/2016/5/12/chartex" xmlns:cx7="http://schemas.microsoft.com/office/drawing/2016/5/13/chartex" xmlns:cx8="http://schemas.microsoft.com/office/drawing/2016/5/14/chartex" xmlns:mc="http://schemas.openxmlformats.org/markup-compatibility/2006" xmlns:aink="http://schemas.microsoft.com/office/drawing/2016/ink" xmlns:am3d="http://schemas.microsoft.com/office/drawing/2017/model3d" xmlns:o="urn:schemas-microsoft-com:office:office" xmlns:r="http://schemas.openxmlformats.org/officeDocument/2006/relationships" xmlns:m="http://schemas.openxmlformats.org/officeDocument/2006/math" xmlns:v="urn:schemas-microsoft-com:vml" xmlns:wp14="http://schemas.microsoft.com/office/word/2010/wordprocessingDrawing" xmlns:wp="http://schemas.openxmlformats.org/drawingml/2006/wordprocessingDrawing" xmlns:w10="urn:schemas-microsoft-com:office:word" xmlns:w="http://schemas.openxmlformats.org/wordprocessingml/2006/main" xmlns:w14="http://schemas.microsoft.com/office/word/2010/wordml" xmlns:w15="http://schemas.microsoft.com/office/word/2012/wordml" xmlns:w16cex="http://schemas.microsoft.com/office/word/2018/wordml/cex" xmlns:w16cid="http://schemas.microsoft.com/office/word/2016/wordml/cid" xmlns:w16="http://schemas.microsoft.com/office/word/2018/wordml" xmlns:w16sdtdh="http://schemas.microsoft.com/office/word/2020/wordml/sdtdatahash" xmlns:w16se="http://schemas.microsoft.com/office/word/2015/wordml/symex" xmlns:wpg="http://schemas.microsoft.com/office/word/2010/wordprocessingGroup" xmlns:wpi="http://schemas.microsoft.com/office/word/2010/wordprocessingInk" xmlns:wne="http://schemas.microsoft.com/office/word/2006/wordml" xmlns:wps="http://schemas.microsoft.com/office/word/2010/wordprocessingShape" mc:Ignorable="w14 w15 w16se w16cid w16 w16cex w16sdtdh wp14">
-  <w:tbl>
-    <w:tblPr>
-      <w:tblW w:w="5000" w:type="pct"/>
-      <w:tblCellMar>
-        <w:left w:w="0" w:type="dxa"/>
-        <w:right w:w="0" w:type="dxa"/>
-      </w:tblCellMar>
-      <w:tblLook w:val="04A0" w:firstRow="1" w:lastRow="0" w:firstColumn="1" w:lastColumn="0" w:noHBand="0" w:noVBand="1"/>
-      <w:tblDescription w:val="Layout table to enter Company Name, page number and Confidentiality terms  "/>
-    </w:tblPr>
-    <w:tblGrid>
-      <w:gridCol w:w="3744"/>
-      <w:gridCol w:w="1872"/>
-      <w:gridCol w:w="3744"/>
-    </w:tblGrid>
-    <w:tr>
-      <w:tc>
-        <w:tcPr>
-          <w:tcW w:w="2000" w:type="pct"/>
-          <w:vAlign w:val="bottom"/>
-        </w:tcPr>
-        <w:p>
-          <w:pPr>
-            <w:pStyle w:val="Footer"/>
-          </w:pPr>
-          <w:sdt>
-            <w:sdtPr>
-              <w:alias w:val="Company name:"/>
-              <w:tag w:val="Company name:"/>
-              <w:id w:val="-728771662"/>
-              <w:placeholder>
-                <w:docPart w:val="89411824F24D4130ABF4F1DA534758D5"/>
-              </w:placeholder>
-              <w:showingPlcHdr/>
-              <w:dataBinding w:prefixMappings="xmlns:ns0='http://schemas.openxmlformats.org/officeDocument/2006/extended-properties' " w:xpath="/ns0:Properties[1]/ns0:Company[1]" w:storeItemID="{6668398D-A668-4E3E-A5EB-62B293D839F1}"/>
-              <w15:appearance w15:val="hidden"/>
-              <w:text w:multiLine="1"/>
-            </w:sdtPr>
-            <w:sdtEndPr/>
-            <w:sdtContent>
-              <w:r>
-                <w:t>Company Name</w:t>
-              </w:r>
-            </w:sdtContent>
-          </w:sdt>
-        </w:p>
-      </w:tc>
-      <w:tc>
-        <w:tcPr>
-          <w:tcW w:w="1000" w:type="pct"/>
-          <w:vAlign w:val="bottom"/>
-        </w:tcPr>
-        <w:p>
-          <w:pPr>
-            <w:pStyle w:val="Footer"/>
-            <w:jc w:val="center"/>
-          </w:pPr>
-          <w:r>
-            <w:t xml:space="preserve">Page | </w:t>
-          </w:r>
-          <w:r>
-            <w:fldChar w:fldCharType="begin"/>
-          </w:r>
-          <w:r>
-            <w:instrText xml:space="preserve"> PAGE   \* MERGEFORMAT </w:instrText>
-          </w:r>
-          <w:r>
-            <w:fldChar w:fldCharType="separate"/>
-          </w:r>
-          <w:r>
-            <w:rPr>
-              <w:noProof/>
-            </w:rPr>
-            <w:t>2</w:t>
-          </w:r>
-          <w:r>
-            <w:fldChar w:fldCharType="end"/>
-          </w:r>
-        </w:p>
-      </w:tc>
-      <w:tc>
-        <w:tcPr>
-          <w:tcW w:w="2000" w:type="pct"/>
-          <w:vAlign w:val="bottom"/>
-        </w:tcPr>
-        <w:p>
-          <w:pPr>
-            <w:pStyle w:val="Footer"/>
-            <w:jc w:val="right"/>
-          </w:pPr>
-          <w:sdt>
-            <w:sdtPr>
-              <w:alias w:val="Confidential:"/>
-              <w:tag w:val="Confidential:"/>
-              <w:id w:val="1338034600"/>
-              <w:placeholder>
-                <w:docPart w:val="F0D16F70A118470D87AF6A21DC8D08E4"/>
-              </w:placeholder>
-              <w:temporary/>
-              <w:showingPlcHdr/>
-              <w15:appearance w15:val="hidden"/>
-            </w:sdtPr>
-            <w:sdtEndPr/>
-            <w:sdtContent>
-              <w:r>
-                <w:t>CONFIDENTIAL</w:t>
-              </w:r>
-            </w:sdtContent>
-          </w:sdt>
-        </w:p>
-      </w:tc>
-    </w:tr>
-  </w:tbl>
+  <w:sdt>
+    <w:sdtPr>
+      <w:id w:val="46421811"/>
+      <w:docPartObj>
+        <w:docPartGallery w:val="Page Numbers (Bottom of Page)"/>
+        <w:docPartUnique/>
+      </w:docPartObj>
+    </w:sdtPr>
+    <w:sdtEndPr>
+      <w:rPr>
+        <w:noProof/>
+      </w:rPr>
+    </w:sdtEndPr>
+    <w:sdtContent>
+      <w:p>
+        <w:pPr>
+          <w:pStyle w:val="Footer"/>
+          <w:jc w:val="center"/>
+        </w:pPr>
+        <w:r>
+          <w:fldChar w:fldCharType="begin"/>
+        </w:r>
+        <w:r>
+          <w:instrText xml:space="preserve"> PAGE   \* MERGEFORMAT </w:instrText>
+        </w:r>
+        <w:r>
+          <w:fldChar w:fldCharType="separate"/>
+        </w:r>
+        <w:r>
+          <w:rPr>
+            <w:noProof/>
+          </w:rPr>
+          <w:t>2</w:t>
+        </w:r>
+        <w:r>
+          <w:rPr>
+            <w:noProof/>
+          </w:rPr>
+          <w:fldChar w:fldCharType="end"/>
+        </w:r>
+      </w:p>
+    </w:sdtContent>
+  </w:sdt>
   <w:p>
     <w:pPr>
       <w:pStyle w:val="Footer"/>
@@ -551,6 +1438,184 @@
       </w:rPr>
     </w:lvl>
   </w:abstractNum>
+  <w:abstractNum w:abstractNumId="10" w15:restartNumberingAfterBreak="0">
+    <w:nsid w:val="338E0D85"/>
+    <w:multiLevelType w:val="hybridMultilevel"/>
+    <w:tmpl w:val="72CA386A"/>
+    <w:lvl w:ilvl="0" w:tplc="0409000F">
+      <w:start w:val="1"/>
+      <w:numFmt w:val="decimal"/>
+      <w:lvlText w:val="%1."/>
+      <w:lvlJc w:val="left"/>
+      <w:pPr>
+        <w:ind w:left="720" w:hanging="360"/>
+      </w:pPr>
+      <w:rPr>
+        <w:rFonts w:hint="default"/>
+      </w:rPr>
+    </w:lvl>
+    <w:lvl w:ilvl="1" w:tplc="04090019" w:tentative="1">
+      <w:start w:val="1"/>
+      <w:numFmt w:val="lowerLetter"/>
+      <w:lvlText w:val="%2."/>
+      <w:lvlJc w:val="left"/>
+      <w:pPr>
+        <w:ind w:left="1440" w:hanging="360"/>
+      </w:pPr>
+    </w:lvl>
+    <w:lvl w:ilvl="2" w:tplc="0409001B" w:tentative="1">
+      <w:start w:val="1"/>
+      <w:numFmt w:val="lowerRoman"/>
+      <w:lvlText w:val="%3."/>
+      <w:lvlJc w:val="right"/>
+      <w:pPr>
+        <w:ind w:left="2160" w:hanging="180"/>
+      </w:pPr>
+    </w:lvl>
+    <w:lvl w:ilvl="3" w:tplc="0409000F" w:tentative="1">
+      <w:start w:val="1"/>
+      <w:numFmt w:val="decimal"/>
+      <w:lvlText w:val="%4."/>
+      <w:lvlJc w:val="left"/>
+      <w:pPr>
+        <w:ind w:left="2880" w:hanging="360"/>
+      </w:pPr>
+    </w:lvl>
+    <w:lvl w:ilvl="4" w:tplc="04090019" w:tentative="1">
+      <w:start w:val="1"/>
+      <w:numFmt w:val="lowerLetter"/>
+      <w:lvlText w:val="%5."/>
+      <w:lvlJc w:val="left"/>
+      <w:pPr>
+        <w:ind w:left="3600" w:hanging="360"/>
+      </w:pPr>
+    </w:lvl>
+    <w:lvl w:ilvl="5" w:tplc="0409001B" w:tentative="1">
+      <w:start w:val="1"/>
+      <w:numFmt w:val="lowerRoman"/>
+      <w:lvlText w:val="%6."/>
+      <w:lvlJc w:val="right"/>
+      <w:pPr>
+        <w:ind w:left="4320" w:hanging="180"/>
+      </w:pPr>
+    </w:lvl>
+    <w:lvl w:ilvl="6" w:tplc="0409000F" w:tentative="1">
+      <w:start w:val="1"/>
+      <w:numFmt w:val="decimal"/>
+      <w:lvlText w:val="%7."/>
+      <w:lvlJc w:val="left"/>
+      <w:pPr>
+        <w:ind w:left="5040" w:hanging="360"/>
+      </w:pPr>
+    </w:lvl>
+    <w:lvl w:ilvl="7" w:tplc="04090019" w:tentative="1">
+      <w:start w:val="1"/>
+      <w:numFmt w:val="lowerLetter"/>
+      <w:lvlText w:val="%8."/>
+      <w:lvlJc w:val="left"/>
+      <w:pPr>
+        <w:ind w:left="5760" w:hanging="360"/>
+      </w:pPr>
+    </w:lvl>
+    <w:lvl w:ilvl="8" w:tplc="0409001B" w:tentative="1">
+      <w:start w:val="1"/>
+      <w:numFmt w:val="lowerRoman"/>
+      <w:lvlText w:val="%9."/>
+      <w:lvlJc w:val="right"/>
+      <w:pPr>
+        <w:ind w:left="6480" w:hanging="180"/>
+      </w:pPr>
+    </w:lvl>
+  </w:abstractNum>
+  <w:abstractNum w:abstractNumId="11" w15:restartNumberingAfterBreak="0">
+    <w:nsid w:val="3E690AE5"/>
+    <w:multiLevelType w:val="hybridMultilevel"/>
+    <w:tmpl w:val="72CA386A"/>
+    <w:lvl w:ilvl="0" w:tplc="0409000F">
+      <w:start w:val="1"/>
+      <w:numFmt w:val="decimal"/>
+      <w:lvlText w:val="%1."/>
+      <w:lvlJc w:val="left"/>
+      <w:pPr>
+        <w:ind w:left="720" w:hanging="360"/>
+      </w:pPr>
+      <w:rPr>
+        <w:rFonts w:hint="default"/>
+      </w:rPr>
+    </w:lvl>
+    <w:lvl w:ilvl="1" w:tplc="04090019" w:tentative="1">
+      <w:start w:val="1"/>
+      <w:numFmt w:val="lowerLetter"/>
+      <w:lvlText w:val="%2."/>
+      <w:lvlJc w:val="left"/>
+      <w:pPr>
+        <w:ind w:left="1440" w:hanging="360"/>
+      </w:pPr>
+    </w:lvl>
+    <w:lvl w:ilvl="2" w:tplc="0409001B" w:tentative="1">
+      <w:start w:val="1"/>
+      <w:numFmt w:val="lowerRoman"/>
+      <w:lvlText w:val="%3."/>
+      <w:lvlJc w:val="right"/>
+      <w:pPr>
+        <w:ind w:left="2160" w:hanging="180"/>
+      </w:pPr>
+    </w:lvl>
+    <w:lvl w:ilvl="3" w:tplc="0409000F" w:tentative="1">
+      <w:start w:val="1"/>
+      <w:numFmt w:val="decimal"/>
+      <w:lvlText w:val="%4."/>
+      <w:lvlJc w:val="left"/>
+      <w:pPr>
+        <w:ind w:left="2880" w:hanging="360"/>
+      </w:pPr>
+    </w:lvl>
+    <w:lvl w:ilvl="4" w:tplc="04090019" w:tentative="1">
+      <w:start w:val="1"/>
+      <w:numFmt w:val="lowerLetter"/>
+      <w:lvlText w:val="%5."/>
+      <w:lvlJc w:val="left"/>
+      <w:pPr>
+        <w:ind w:left="3600" w:hanging="360"/>
+      </w:pPr>
+    </w:lvl>
+    <w:lvl w:ilvl="5" w:tplc="0409001B" w:tentative="1">
+      <w:start w:val="1"/>
+      <w:numFmt w:val="lowerRoman"/>
+      <w:lvlText w:val="%6."/>
+      <w:lvlJc w:val="right"/>
+      <w:pPr>
+        <w:ind w:left="4320" w:hanging="180"/>
+      </w:pPr>
+    </w:lvl>
+    <w:lvl w:ilvl="6" w:tplc="0409000F" w:tentative="1">
+      <w:start w:val="1"/>
+      <w:numFmt w:val="decimal"/>
+      <w:lvlText w:val="%7."/>
+      <w:lvlJc w:val="left"/>
+      <w:pPr>
+        <w:ind w:left="5040" w:hanging="360"/>
+      </w:pPr>
+    </w:lvl>
+    <w:lvl w:ilvl="7" w:tplc="04090019" w:tentative="1">
+      <w:start w:val="1"/>
+      <w:numFmt w:val="lowerLetter"/>
+      <w:lvlText w:val="%8."/>
+      <w:lvlJc w:val="left"/>
+      <w:pPr>
+        <w:ind w:left="5760" w:hanging="360"/>
+      </w:pPr>
+    </w:lvl>
+    <w:lvl w:ilvl="8" w:tplc="0409001B" w:tentative="1">
+      <w:start w:val="1"/>
+      <w:numFmt w:val="lowerRoman"/>
+      <w:lvlText w:val="%9."/>
+      <w:lvlJc w:val="right"/>
+      <w:pPr>
+        <w:ind w:left="6480" w:hanging="180"/>
+      </w:pPr>
+    </w:lvl>
+  </w:abstractNum>
   <w:num w:numId="1">
     <w:abstractNumId w:val="9"/>
   </w:num>
@@ -580,6 +1645,12 @@
   </w:num>
   <w:num w:numId="10">
     <w:abstractNumId w:val="0"/>
+  </w:num>
+  <w:num w:numId="11">
+    <w:abstractNumId w:val="10"/>
+  </w:num>
+  <w:num w:numId="12">
+    <w:abstractNumId w:val="11"/>
   </w:num>
 </w:numbering>
 </file>
@@ -982,7 +2053,7 @@
   <w:style w:type="paragraph" w:default="1" w:styleId="Normal">
     <w:name w:val="Normal"/>
     <w:qFormat/>
-    <w:rsid w:val="0066185E"/>
+    <w:rsid w:val="00900E99"/>
   </w:style>
   <w:style w:type="paragraph" w:styleId="Heading1">
     <w:name w:val="heading 1"/>
@@ -12135,7 +13206,6 @@
     <w:name w:val="List Paragraph"/>
     <w:basedOn w:val="Normal"/>
     <w:uiPriority w:val="34"/>
-    <w:semiHidden/>
     <w:unhideWhenUsed/>
     <w:qFormat/>
     <w:rsid w:val="003E3E07"/>
@@ -25908,32 +26978,6 @@
 <file path=word/glossary/document.xml><?xml version="1.0" encoding="utf-8"?>
 <w:glossaryDocument xmlns:wpc="http://schemas.microsoft.com/office/word/2010/wordprocessingCanvas" xmlns:cx="http://schemas.microsoft.com/office/drawing/2014/chartex" xmlns:cx1="http://schemas.microsoft.com/office/drawing/2015/9/8/chartex" xmlns:cx2="http://schemas.microsoft.com/office/drawing/2015/10/21/chartex" xmlns:cx3="http://schemas.microsoft.com/office/drawing/2016/5/9/chartex" xmlns:cx4="http://schemas.microsoft.com/office/drawing/2016/5/10/chartex" xmlns:cx5="http://schemas.microsoft.com/office/drawing/2016/5/11/chartex" xmlns:cx6="http://schemas.microsoft.com/office/drawing/2016/5/12/chartex" xmlns:cx7="http://schemas.microsoft.com/office/drawing/2016/5/13/chartex" xmlns:cx8="http://schemas.microsoft.com/office/drawing/2016/5/14/chartex" xmlns:mc="http://schemas.openxmlformats.org/markup-compatibility/2006" xmlns:aink="http://schemas.microsoft.com/office/drawing/2016/ink" xmlns:am3d="http://schemas.microsoft.com/office/drawing/2017/model3d" xmlns:o="urn:schemas-microsoft-com:office:office" xmlns:r="http://schemas.openxmlformats.org/officeDocument/2006/relationships" xmlns:m="http://schemas.openxmlformats.org/officeDocument/2006/math" xmlns:v="urn:schemas-microsoft-com:vml" xmlns:wp14="http://schemas.microsoft.com/office/word/2010/wordprocessingDrawing" xmlns:wp="http://schemas.openxmlformats.org/drawingml/2006/wordprocessingDrawing" xmlns:w10="urn:schemas-microsoft-com:office:word" xmlns:w="http://schemas.openxmlformats.org/wordprocessingml/2006/main" xmlns:w14="http://schemas.microsoft.com/office/word/2010/wordml" xmlns:w15="http://schemas.microsoft.com/office/word/2012/wordml" xmlns:w16cex="http://schemas.microsoft.com/office/word/2018/wordml/cex" xmlns:w16cid="http://schemas.microsoft.com/office/word/2016/wordml/cid" xmlns:w16="http://schemas.microsoft.com/office/word/2018/wordml" xmlns:w16sdtdh="http://schemas.microsoft.com/office/word/2020/wordml/sdtdatahash" xmlns:w16se="http://schemas.microsoft.com/office/word/2015/wordml/symex" xmlns:wpg="http://schemas.microsoft.com/office/word/2010/wordprocessingGroup" xmlns:wpi="http://schemas.microsoft.com/office/word/2010/wordprocessingInk" xmlns:wne="http://schemas.microsoft.com/office/word/2006/wordml" xmlns:wps="http://schemas.microsoft.com/office/word/2010/wordprocessingShape" mc:Ignorable="w14 w15 w16se w16cid w16 w16cex w16sdtdh wp14">
   <w:docParts>
-    <w:docPart>
-      <w:docPartPr>
-        <w:name w:val="89411824F24D4130ABF4F1DA534758D5"/>
-        <w:category>
-          <w:name w:val="General"/>
-          <w:gallery w:val="placeholder"/>
-        </w:category>
-        <w:types>
-          <w:type w:val="bbPlcHdr"/>
-        </w:types>
-        <w:behaviors>
-          <w:behavior w:val="content"/>
-        </w:behaviors>
-        <w:guid w:val="{F91CD328-D6AE-4B18-95A6-316340006B37}"/>
-      </w:docPartPr>
-      <w:docPartBody>
-        <w:p>
-          <w:pPr>
-            <w:pStyle w:val="89411824F24D4130ABF4F1DA534758D5"/>
-          </w:pPr>
-          <w:r>
-            <w:t>Company Name</w:t>
-          </w:r>
-        </w:p>
-      </w:docPartBody>
-    </w:docPart>
     <w:docPart>
       <w:docPartPr>
         <w:name w:val="C67B92D49DAA483386DB94D2EDF9F2A7"/>
@@ -26010,42 +27054,16 @@
             <w:t>Elevator Speech</w:t>
           </w:r>
         </w:p>
-      </w:docPartBody>
-    </w:docPart>
-    <w:docPart>
-      <w:docPartPr>
-        <w:name w:val="F0D16F70A118470D87AF6A21DC8D08E4"/>
-        <w:category>
-          <w:name w:val="General"/>
-          <w:gallery w:val="placeholder"/>
-        </w:category>
-        <w:types>
-          <w:type w:val="bbPlcHdr"/>
-        </w:types>
-        <w:behaviors>
-          <w:behavior w:val="content"/>
-        </w:behaviors>
-        <w:guid w:val="{C82EF67E-0514-487F-ABC2-269225C4ECB7}"/>
-      </w:docPartPr>
-      <w:docPartBody>
-        <w:p>
-          <w:pPr>
-            <w:pStyle w:val="F0D16F70A118470D87AF6A21DC8D08E4"/>
-          </w:pPr>
-          <w:bookmarkStart w:id="0" w:name="_Hlk508635881"/>
-          <w:bookmarkStart w:id="1" w:name="_Hlk508635988"/>
-          <w:bookmarkStart w:id="2" w:name="_Hlk508636038"/>
-          <w:bookmarkStart w:id="3" w:name="_Hlk508636056"/>
-          <w:bookmarkStart w:id="4" w:name="_Hlk508636067"/>
-          <w:bookmarkEnd w:id="0"/>
-          <w:bookmarkEnd w:id="1"/>
-          <w:bookmarkEnd w:id="2"/>
-          <w:bookmarkEnd w:id="3"/>
-          <w:bookmarkEnd w:id="4"/>
-          <w:r>
-            <w:t>CONFIDENTIAL</w:t>
-          </w:r>
-        </w:p>
+        <w:bookmarkStart w:id="0" w:name="_Hlk508635881"/>
+        <w:bookmarkStart w:id="1" w:name="_Hlk508635988"/>
+        <w:bookmarkStart w:id="2" w:name="_Hlk508636038"/>
+        <w:bookmarkStart w:id="3" w:name="_Hlk508636056"/>
+        <w:bookmarkStart w:id="4" w:name="_Hlk508636067"/>
+        <w:bookmarkEnd w:id="0"/>
+        <w:bookmarkEnd w:id="1"/>
+        <w:bookmarkEnd w:id="2"/>
+        <w:bookmarkEnd w:id="3"/>
+        <w:bookmarkEnd w:id="4"/>
       </w:docPartBody>
     </w:docPart>
   </w:docParts>
@@ -26066,7 +27084,7 @@
     <w:charset w:val="00"/>
     <w:family w:val="roman"/>
     <w:pitch w:val="variable"/>
-    <w:sig w:usb0="E0002EFF" w:usb1="C000785B" w:usb2="00000009" w:usb3="00000000" w:csb0="000001FF" w:csb1="00000000"/>
+    <w:sig w:usb0="E0002AFF" w:usb1="C0007841" w:usb2="00000009" w:usb3="00000000" w:csb0="000001FF" w:csb1="00000000"/>
   </w:font>
   <w:font w:name="Cambria">
     <w:panose1 w:val="02040503050406030204"/>
@@ -26080,7 +27098,7 @@
     <w:charset w:val="00"/>
     <w:family w:val="swiss"/>
     <w:pitch w:val="variable"/>
-    <w:sig w:usb0="E4002EFF" w:usb1="C000247B" w:usb2="00000009" w:usb3="00000000" w:csb0="000001FF" w:csb1="00000000"/>
+    <w:sig w:usb0="E00002FF" w:usb1="4000ACFF" w:usb2="00000001" w:usb3="00000000" w:csb0="0000019F" w:csb1="00000000"/>
   </w:font>
   <w:font w:name="Segoe UI">
     <w:panose1 w:val="020B0502040204020203"/>
@@ -26096,12 +27114,19 @@
     <w:pitch w:val="fixed"/>
     <w:sig w:usb0="E00006FF" w:usb1="0000FCFF" w:usb2="00000001" w:usb3="00000000" w:csb0="0000019F" w:csb1="00000000"/>
   </w:font>
+  <w:font w:name="Arial Narrow">
+    <w:panose1 w:val="020B0606020202030204"/>
+    <w:charset w:val="00"/>
+    <w:family w:val="swiss"/>
+    <w:pitch w:val="variable"/>
+    <w:sig w:usb0="00000287" w:usb1="00000800" w:usb2="00000000" w:usb3="00000000" w:csb0="0000009F" w:csb1="00000000"/>
+  </w:font>
   <w:font w:name="Calibri Light">
     <w:panose1 w:val="020F0302020204030204"/>
     <w:charset w:val="00"/>
     <w:family w:val="swiss"/>
     <w:pitch w:val="variable"/>
-    <w:sig w:usb0="E4002EFF" w:usb1="C000247B" w:usb2="00000009" w:usb3="00000000" w:csb0="000001FF" w:csb1="00000000"/>
+    <w:sig w:usb0="A00002EF" w:usb1="4000207B" w:usb2="00000000" w:usb3="00000000" w:csb0="0000009F" w:csb1="00000000"/>
   </w:font>
 </w:fonts>
 </file>
@@ -26123,6 +27148,8 @@
   <w:rsids>
     <w:rsidRoot w:val="0006136D"/>
     <w:rsid w:val="0006136D"/>
+    <w:rsid w:val="00093FF9"/>
+    <w:rsid w:val="000B36E3"/>
     <w:rsid w:val="00793C43"/>
     <w:rsid w:val="00FD7D5A"/>
   </w:rsids>
@@ -26585,8 +27612,9 @@
   <w:style w:type="paragraph" w:customStyle="1" w:styleId="9E7C66A5BA004BDE9BE3E4D206714CF1">
     <w:name w:val="9E7C66A5BA004BDE9BE3E4D206714CF1"/>
   </w:style>
-  <w:style w:type="paragraph" w:customStyle="1" w:styleId="B2CF6A37E8514231BCCE025D9266EA55">
-    <w:name w:val="B2CF6A37E8514231BCCE025D9266EA55"/>
+  <w:style w:type="paragraph" w:customStyle="1" w:styleId="076F766DA93941869D452A37A261997E">
+    <w:name w:val="076F766DA93941869D452A37A261997E"/>
+    <w:rsid w:val="00093FF9"/>
   </w:style>
   <w:style w:type="character" w:styleId="SubtleEmphasis">
     <w:name w:val="Subtle Emphasis"/>
@@ -26599,45 +27627,6 @@
       <w:iCs/>
       <w:color w:val="404040" w:themeColor="text1" w:themeTint="BF"/>
     </w:rPr>
-  </w:style>
-  <w:style w:type="paragraph" w:customStyle="1" w:styleId="A380BECCDF5A43C3AE6F77B0EB9FE2D7">
-    <w:name w:val="A380BECCDF5A43C3AE6F77B0EB9FE2D7"/>
-  </w:style>
-  <w:style w:type="paragraph" w:customStyle="1" w:styleId="CCE36BCC63FE4752B767D1CF0F58A9F0">
-    <w:name w:val="CCE36BCC63FE4752B767D1CF0F58A9F0"/>
-  </w:style>
-  <w:style w:type="paragraph" w:customStyle="1" w:styleId="B295BC38897A4698B2A6EF2E778F8F07">
-    <w:name w:val="B295BC38897A4698B2A6EF2E778F8F07"/>
-  </w:style>
-  <w:style w:type="paragraph" w:customStyle="1" w:styleId="C3C9D9CEE52D4E748955FB9F1BC1143E">
-    <w:name w:val="C3C9D9CEE52D4E748955FB9F1BC1143E"/>
-  </w:style>
-  <w:style w:type="paragraph" w:customStyle="1" w:styleId="B21F9FF17CC84D548C360077EAF022B1">
-    <w:name w:val="B21F9FF17CC84D548C360077EAF022B1"/>
-  </w:style>
-  <w:style w:type="paragraph" w:customStyle="1" w:styleId="5539BE291D974D83B02BB5A20D482F83">
-    <w:name w:val="5539BE291D974D83B02BB5A20D482F83"/>
-  </w:style>
-  <w:style w:type="paragraph" w:customStyle="1" w:styleId="4EE77BB4C3DE4864959B0ACFD695FDBE">
-    <w:name w:val="4EE77BB4C3DE4864959B0ACFD695FDBE"/>
-  </w:style>
-  <w:style w:type="paragraph" w:customStyle="1" w:styleId="3ABA712AA4F249BC9EA51185CDF3B059">
-    <w:name w:val="3ABA712AA4F249BC9EA51185CDF3B059"/>
-  </w:style>
-  <w:style w:type="paragraph" w:customStyle="1" w:styleId="1B27F5C3B7424E08878453AD452495E6">
-    <w:name w:val="1B27F5C3B7424E08878453AD452495E6"/>
-  </w:style>
-  <w:style w:type="paragraph" w:customStyle="1" w:styleId="B982D1068BEE417C8B44D82C425FADA8">
-    <w:name w:val="B982D1068BEE417C8B44D82C425FADA8"/>
-  </w:style>
-  <w:style w:type="paragraph" w:customStyle="1" w:styleId="B3948E58CA6A4E1AA12FF4B74807B73E">
-    <w:name w:val="B3948E58CA6A4E1AA12FF4B74807B73E"/>
-  </w:style>
-  <w:style w:type="paragraph" w:customStyle="1" w:styleId="78807A7D39F8416DB000DBD9BA735431">
-    <w:name w:val="78807A7D39F8416DB000DBD9BA735431"/>
-  </w:style>
-  <w:style w:type="paragraph" w:customStyle="1" w:styleId="36A8C4189CBD4EFFA2A19965D357763D">
-    <w:name w:val="36A8C4189CBD4EFFA2A19965D357763D"/>
   </w:style>
   <w:style w:type="paragraph" w:customStyle="1" w:styleId="F0D16F70A118470D87AF6A21DC8D08E4">
     <w:name w:val="F0D16F70A118470D87AF6A21DC8D08E4"/>

</xml_diff>